<commit_message>
update read me file. Fix typo error
</commit_message>
<xml_diff>
--- a/READ_ME.docx
+++ b/READ_ME.docx
@@ -5,13 +5,8 @@
     <w:p/>
     <w:p>
       <w:r>
-        <w:t>TIPPAAI_AAISD_CV_Q</w:t>
-      </w:r>
-      <w:proofErr w:type="gramStart"/>
-      <w:r>
-        <w:t>1.ipynb</w:t>
-      </w:r>
-      <w:proofErr w:type="gramEnd"/>
+        <w:t>TIPPAAI_AAISD_CV_Q1.ipynb</w:t>
+      </w:r>
       <w:r>
         <w:t xml:space="preserve"> is the main file to run for Q1. The supporting files used are:</w:t>
       </w:r>
@@ -110,13 +105,8 @@
         <w:t xml:space="preserve">is stated in the comments of </w:t>
       </w:r>
       <w:r>
-        <w:t>TIPPAAI_AAISD_CV_Q</w:t>
-      </w:r>
-      <w:proofErr w:type="gramStart"/>
-      <w:r>
-        <w:t>1.ipynb</w:t>
-      </w:r>
-      <w:proofErr w:type="gramEnd"/>
+        <w:t>TIPPAAI_AAISD_CV_Q1.ipynb</w:t>
+      </w:r>
     </w:p>
     <w:p>
       <w:r>
@@ -181,15 +171,7 @@
     </w:p>
     <w:p>
       <w:r>
-        <w:t>To install an run app</w:t>
-      </w:r>
-      <w:proofErr w:type="gramStart"/>
-      <w:r>
-        <w:t>, ,</w:t>
-      </w:r>
-      <w:proofErr w:type="gramEnd"/>
-      <w:r>
-        <w:t xml:space="preserve"> there are 2 ways:</w:t>
+        <w:t>To install an run app, , there are 2 ways:</w:t>
       </w:r>
     </w:p>
     <w:p>
@@ -278,12 +260,10 @@
         <w:t xml:space="preserve"> and its contents, file </w:t>
       </w:r>
       <w:proofErr w:type="spellStart"/>
-      <w:proofErr w:type="gramStart"/>
       <w:r>
         <w:t>model.tflite</w:t>
       </w:r>
       <w:proofErr w:type="spellEnd"/>
-      <w:proofErr w:type="gramEnd"/>
       <w:r>
         <w:t xml:space="preserve"> and Labels.Txt</w:t>
       </w:r>
@@ -350,10 +330,7 @@
         </w:numPr>
       </w:pPr>
       <w:r>
-        <w:t>In</w:t>
-      </w:r>
-      <w:r>
-        <w:t xml:space="preserve"> android studio, </w:t>
+        <w:t xml:space="preserve">In android studio, </w:t>
       </w:r>
       <w:r>
         <w:t>menu tab -&gt;Build -&gt; Build Bundle(s)/APK(s) -&gt; Build APK(s)</w:t>
@@ -430,19 +407,11 @@
           <w:u w:val="single"/>
         </w:rPr>
       </w:pPr>
-      <w:proofErr w:type="gramStart"/>
       <w:r>
         <w:rPr>
           <w:u w:val="single"/>
         </w:rPr>
-        <w:t>Using  the</w:t>
-      </w:r>
-      <w:proofErr w:type="gramEnd"/>
-      <w:r>
-        <w:rPr>
-          <w:u w:val="single"/>
-        </w:rPr>
-        <w:t xml:space="preserve"> app:</w:t>
+        <w:t>Using  the app:</w:t>
       </w:r>
     </w:p>
     <w:p>
@@ -538,15 +507,7 @@
         </w:numPr>
       </w:pPr>
       <w:r>
-        <w:t xml:space="preserve">Via internal test </w:t>
-      </w:r>
-      <w:proofErr w:type="gramStart"/>
-      <w:r>
-        <w:t>images(</w:t>
-      </w:r>
-      <w:proofErr w:type="gramEnd"/>
-      <w:r>
-        <w:t xml:space="preserve">In </w:t>
+        <w:t xml:space="preserve">Via internal test images(In </w:t>
       </w:r>
       <w:proofErr w:type="spellStart"/>
       <w:r>
@@ -564,10 +525,7 @@
     </w:p>
     <w:p>
       <w:r>
-        <w:t xml:space="preserve">Camera=&gt; Capture and image from camera, </w:t>
-      </w:r>
-      <w:r>
-        <w:t>then press predict button</w:t>
+        <w:t>Camera=&gt; Capture and image from camera, then press predict button</w:t>
       </w:r>
     </w:p>
     <w:p>
@@ -580,15 +538,14 @@
         <w:t xml:space="preserve">Using the same image </w:t>
       </w:r>
       <w:r>
-        <w:t xml:space="preserve">and </w:t>
-      </w:r>
-      <w:proofErr w:type="spellStart"/>
-      <w:proofErr w:type="gramStart"/>
-      <w:r>
-        <w:t>model,results</w:t>
-      </w:r>
-      <w:proofErr w:type="spellEnd"/>
-      <w:proofErr w:type="gramEnd"/>
+        <w:t>and model,</w:t>
+      </w:r>
+      <w:r>
+        <w:t xml:space="preserve"> </w:t>
+      </w:r>
+      <w:r>
+        <w:t>results</w:t>
+      </w:r>
       <w:r>
         <w:t xml:space="preserve"> in 2 different </w:t>
       </w:r>
@@ -608,13 +565,14 @@
         <w:t xml:space="preserve"> 2 different input</w:t>
       </w:r>
       <w:r>
-        <w:t xml:space="preserve"> </w:t>
-      </w:r>
-      <w:proofErr w:type="spellStart"/>
-      <w:r>
-        <w:t>methed</w:t>
-      </w:r>
-      <w:proofErr w:type="spellEnd"/>
+        <w:t xml:space="preserve"> meth</w:t>
+      </w:r>
+      <w:r>
+        <w:t>o</w:t>
+      </w:r>
+      <w:r>
+        <w:t>d</w:t>
+      </w:r>
       <w:r>
         <w:t>. Camera input receive lower confidence or totally incorrect prediction</w:t>
       </w:r>

</xml_diff>

<commit_message>
1) Update ipynb file to have markdown cells for description 2) Update READ_ME.docx
</commit_message>
<xml_diff>
--- a/READ_ME.docx
+++ b/READ_ME.docx
@@ -2,11 +2,32 @@
 <file path=word/document.xml><?xml version="1.0" encoding="utf-8"?>
 <w:document xmlns:wpc="http://schemas.microsoft.com/office/word/2010/wordprocessingCanvas" xmlns:cx="http://schemas.microsoft.com/office/drawing/2014/chartex" xmlns:cx1="http://schemas.microsoft.com/office/drawing/2015/9/8/chartex" xmlns:cx2="http://schemas.microsoft.com/office/drawing/2015/10/21/chartex" xmlns:cx3="http://schemas.microsoft.com/office/drawing/2016/5/9/chartex" xmlns:cx4="http://schemas.microsoft.com/office/drawing/2016/5/10/chartex" xmlns:cx5="http://schemas.microsoft.com/office/drawing/2016/5/11/chartex" xmlns:cx6="http://schemas.microsoft.com/office/drawing/2016/5/12/chartex" xmlns:cx7="http://schemas.microsoft.com/office/drawing/2016/5/13/chartex" xmlns:cx8="http://schemas.microsoft.com/office/drawing/2016/5/14/chartex" xmlns:mc="http://schemas.openxmlformats.org/markup-compatibility/2006" xmlns:aink="http://schemas.microsoft.com/office/drawing/2016/ink" xmlns:am3d="http://schemas.microsoft.com/office/drawing/2017/model3d" xmlns:o="urn:schemas-microsoft-com:office:office" xmlns:r="http://schemas.openxmlformats.org/officeDocument/2006/relationships" xmlns:m="http://schemas.openxmlformats.org/officeDocument/2006/math" xmlns:v="urn:schemas-microsoft-com:vml" xmlns:wp14="http://schemas.microsoft.com/office/word/2010/wordprocessingDrawing" xmlns:wp="http://schemas.openxmlformats.org/drawingml/2006/wordprocessingDrawing" xmlns:w10="urn:schemas-microsoft-com:office:word" xmlns:w="http://schemas.openxmlformats.org/wordprocessingml/2006/main" xmlns:w14="http://schemas.microsoft.com/office/word/2010/wordml" xmlns:w15="http://schemas.microsoft.com/office/word/2012/wordml" xmlns:w16cex="http://schemas.microsoft.com/office/word/2018/wordml/cex" xmlns:w16cid="http://schemas.microsoft.com/office/word/2016/wordml/cid" xmlns:w16="http://schemas.microsoft.com/office/word/2018/wordml" xmlns:w16se="http://schemas.microsoft.com/office/word/2015/wordml/symex" xmlns:wpg="http://schemas.microsoft.com/office/word/2010/wordprocessingGroup" xmlns:wpi="http://schemas.microsoft.com/office/word/2010/wordprocessingInk" xmlns:wne="http://schemas.microsoft.com/office/word/2006/wordml" xmlns:wps="http://schemas.microsoft.com/office/word/2010/wordprocessingShape" mc:Ignorable="w14 w15 w16se w16cid w16 w16cex wp14">
   <w:body>
-    <w:p/>
-    <w:p>
-      <w:r>
-        <w:t>TIPPAAI_AAISD_CV_Q1.ipynb</w:t>
-      </w:r>
+    <w:p>
+      <w:pPr>
+        <w:rPr>
+          <w:b/>
+          <w:bCs/>
+          <w:u w:val="single"/>
+        </w:rPr>
+      </w:pPr>
+      <w:r>
+        <w:rPr>
+          <w:b/>
+          <w:bCs/>
+          <w:u w:val="single"/>
+        </w:rPr>
+        <w:t>Q1</w:t>
+      </w:r>
+    </w:p>
+    <w:p>
+      <w:r>
+        <w:t>TIPPAAI_AAISD_CV_Q</w:t>
+      </w:r>
+      <w:proofErr w:type="gramStart"/>
+      <w:r>
+        <w:t>1.ipynb</w:t>
+      </w:r>
+      <w:proofErr w:type="gramEnd"/>
       <w:r>
         <w:t xml:space="preserve"> is the main file to run for Q1. The supporting files used are:</w:t>
       </w:r>
@@ -105,7 +126,34 @@
         <w:t xml:space="preserve">is stated in the comments of </w:t>
       </w:r>
       <w:r>
-        <w:t>TIPPAAI_AAISD_CV_Q1.ipynb</w:t>
+        <w:t>TIPPAAI_AAISD_CV_Q</w:t>
+      </w:r>
+      <w:proofErr w:type="gramStart"/>
+      <w:r>
+        <w:t>1.ipynb</w:t>
+      </w:r>
+      <w:proofErr w:type="gramEnd"/>
+    </w:p>
+    <w:p>
+      <w:pPr>
+        <w:rPr>
+          <w:b/>
+          <w:bCs/>
+          <w:u w:val="single"/>
+        </w:rPr>
+      </w:pPr>
+      <w:r>
+        <w:rPr>
+          <w:b/>
+          <w:bCs/>
+          <w:u w:val="single"/>
+        </w:rPr>
+        <w:t>Q2</w:t>
+      </w:r>
+    </w:p>
+    <w:p>
+      <w:r>
+        <w:t>In Q2, deployment of model will be via an android application named Bird predictor.</w:t>
       </w:r>
     </w:p>
     <w:p>
@@ -166,12 +214,21 @@
     </w:p>
     <w:p>
       <w:r>
-        <w:t>In Q2, deployment of model will be via an android application.</w:t>
-      </w:r>
-    </w:p>
-    <w:p>
-      <w:r>
-        <w:t>To install an run app, , there are 2 ways:</w:t>
+        <w:t>To install an</w:t>
+      </w:r>
+      <w:r>
+        <w:t>d</w:t>
+      </w:r>
+      <w:r>
+        <w:t xml:space="preserve"> run </w:t>
+      </w:r>
+      <w:proofErr w:type="gramStart"/>
+      <w:r>
+        <w:t>app ,there</w:t>
+      </w:r>
+      <w:proofErr w:type="gramEnd"/>
+      <w:r>
+        <w:t xml:space="preserve"> are 2 ways:</w:t>
       </w:r>
     </w:p>
     <w:p>
@@ -228,6 +285,11 @@
     <w:p>
       <w:pPr>
         <w:pStyle w:val="ListParagraph"/>
+      </w:pPr>
+    </w:p>
+    <w:p>
+      <w:pPr>
+        <w:pStyle w:val="ListParagraph"/>
         <w:numPr>
           <w:ilvl w:val="0"/>
           <w:numId w:val="4"/>
@@ -244,8 +306,8 @@
       <w:pPr>
         <w:pStyle w:val="ListParagraph"/>
         <w:numPr>
-          <w:ilvl w:val="0"/>
-          <w:numId w:val="3"/>
+          <w:ilvl w:val="1"/>
+          <w:numId w:val="6"/>
         </w:numPr>
       </w:pPr>
       <w:r>
@@ -260,10 +322,12 @@
         <w:t xml:space="preserve"> and its contents, file </w:t>
       </w:r>
       <w:proofErr w:type="spellStart"/>
+      <w:proofErr w:type="gramStart"/>
       <w:r>
         <w:t>model.tflite</w:t>
       </w:r>
       <w:proofErr w:type="spellEnd"/>
+      <w:proofErr w:type="gramEnd"/>
       <w:r>
         <w:t xml:space="preserve"> and Labels.Txt</w:t>
       </w:r>
@@ -294,8 +358,8 @@
       <w:pPr>
         <w:pStyle w:val="ListParagraph"/>
         <w:numPr>
-          <w:ilvl w:val="0"/>
-          <w:numId w:val="3"/>
+          <w:ilvl w:val="1"/>
+          <w:numId w:val="6"/>
         </w:numPr>
       </w:pPr>
       <w:r>
@@ -325,8 +389,8 @@
       <w:pPr>
         <w:pStyle w:val="ListParagraph"/>
         <w:numPr>
-          <w:ilvl w:val="0"/>
-          <w:numId w:val="3"/>
+          <w:ilvl w:val="1"/>
+          <w:numId w:val="6"/>
         </w:numPr>
       </w:pPr>
       <w:r>
@@ -340,8 +404,8 @@
       <w:pPr>
         <w:pStyle w:val="ListParagraph"/>
         <w:numPr>
-          <w:ilvl w:val="0"/>
-          <w:numId w:val="3"/>
+          <w:ilvl w:val="1"/>
+          <w:numId w:val="6"/>
         </w:numPr>
       </w:pPr>
       <w:r>
@@ -371,8 +435,8 @@
       <w:pPr>
         <w:pStyle w:val="ListParagraph"/>
         <w:numPr>
-          <w:ilvl w:val="0"/>
-          <w:numId w:val="3"/>
+          <w:ilvl w:val="1"/>
+          <w:numId w:val="6"/>
         </w:numPr>
       </w:pPr>
       <w:r>
@@ -383,12 +447,18 @@
       <w:pPr>
         <w:pStyle w:val="ListParagraph"/>
         <w:numPr>
-          <w:ilvl w:val="0"/>
-          <w:numId w:val="3"/>
+          <w:ilvl w:val="1"/>
+          <w:numId w:val="6"/>
         </w:numPr>
       </w:pPr>
       <w:r>
-        <w:t>Perform the above or just run the app via Android studio.</w:t>
+        <w:t>Perform the above</w:t>
+      </w:r>
+      <w:r>
+        <w:t xml:space="preserve"> steps from 2.1 to 2.5</w:t>
+      </w:r>
+      <w:r>
+        <w:t xml:space="preserve"> or just run the app via Android studio.</w:t>
       </w:r>
     </w:p>
     <w:p/>
@@ -398,20 +468,25 @@
     <w:p/>
     <w:p/>
     <w:p/>
-    <w:p/>
-    <w:p/>
-    <w:p/>
     <w:p>
       <w:pPr>
         <w:rPr>
           <w:u w:val="single"/>
         </w:rPr>
       </w:pPr>
+      <w:proofErr w:type="gramStart"/>
       <w:r>
         <w:rPr>
           <w:u w:val="single"/>
         </w:rPr>
-        <w:t>Using  the app:</w:t>
+        <w:t>Using  the</w:t>
+      </w:r>
+      <w:proofErr w:type="gramEnd"/>
+      <w:r>
+        <w:rPr>
+          <w:u w:val="single"/>
+        </w:rPr>
+        <w:t xml:space="preserve"> app:</w:t>
       </w:r>
     </w:p>
     <w:p>
@@ -454,7 +529,7 @@
                     <pic:cNvPicPr/>
                   </pic:nvPicPr>
                   <pic:blipFill>
-                    <a:blip r:embed="rId5"/>
+                    <a:blip r:embed="rId7"/>
                     <a:stretch>
                       <a:fillRect/>
                     </a:stretch>
@@ -507,7 +582,13 @@
         </w:numPr>
       </w:pPr>
       <w:r>
-        <w:t xml:space="preserve">Via internal test images(In </w:t>
+        <w:t>Via internal test images</w:t>
+      </w:r>
+      <w:r>
+        <w:t xml:space="preserve"> </w:t>
+      </w:r>
+      <w:r>
+        <w:t xml:space="preserve">(In </w:t>
       </w:r>
       <w:proofErr w:type="spellStart"/>
       <w:r>
@@ -587,6 +668,56 @@
 </w:document>
 </file>
 
+<file path=word/endnotes.xml><?xml version="1.0" encoding="utf-8"?>
+<w:endnotes xmlns:wpc="http://schemas.microsoft.com/office/word/2010/wordprocessingCanvas" xmlns:cx="http://schemas.microsoft.com/office/drawing/2014/chartex" xmlns:cx1="http://schemas.microsoft.com/office/drawing/2015/9/8/chartex" xmlns:cx2="http://schemas.microsoft.com/office/drawing/2015/10/21/chartex" xmlns:cx3="http://schemas.microsoft.com/office/drawing/2016/5/9/chartex" xmlns:cx4="http://schemas.microsoft.com/office/drawing/2016/5/10/chartex" xmlns:cx5="http://schemas.microsoft.com/office/drawing/2016/5/11/chartex" xmlns:cx6="http://schemas.microsoft.com/office/drawing/2016/5/12/chartex" xmlns:cx7="http://schemas.microsoft.com/office/drawing/2016/5/13/chartex" xmlns:cx8="http://schemas.microsoft.com/office/drawing/2016/5/14/chartex" xmlns:mc="http://schemas.openxmlformats.org/markup-compatibility/2006" xmlns:aink="http://schemas.microsoft.com/office/drawing/2016/ink" xmlns:am3d="http://schemas.microsoft.com/office/drawing/2017/model3d" xmlns:o="urn:schemas-microsoft-com:office:office" xmlns:r="http://schemas.openxmlformats.org/officeDocument/2006/relationships" xmlns:m="http://schemas.openxmlformats.org/officeDocument/2006/math" xmlns:v="urn:schemas-microsoft-com:vml" xmlns:wp14="http://schemas.microsoft.com/office/word/2010/wordprocessingDrawing" xmlns:wp="http://schemas.openxmlformats.org/drawingml/2006/wordprocessingDrawing" xmlns:w10="urn:schemas-microsoft-com:office:word" xmlns:w="http://schemas.openxmlformats.org/wordprocessingml/2006/main" xmlns:w14="http://schemas.microsoft.com/office/word/2010/wordml" xmlns:w15="http://schemas.microsoft.com/office/word/2012/wordml" xmlns:w16cex="http://schemas.microsoft.com/office/word/2018/wordml/cex" xmlns:w16cid="http://schemas.microsoft.com/office/word/2016/wordml/cid" xmlns:w16="http://schemas.microsoft.com/office/word/2018/wordml" xmlns:w16se="http://schemas.microsoft.com/office/word/2015/wordml/symex" xmlns:wpg="http://schemas.microsoft.com/office/word/2010/wordprocessingGroup" xmlns:wpi="http://schemas.microsoft.com/office/word/2010/wordprocessingInk" xmlns:wne="http://schemas.microsoft.com/office/word/2006/wordml" xmlns:wps="http://schemas.microsoft.com/office/word/2010/wordprocessingShape" mc:Ignorable="w14 w15 w16se w16cid w16 w16cex wp14">
+  <w:endnote w:type="separator" w:id="-1">
+    <w:p>
+      <w:pPr>
+        <w:spacing w:after="0" w:line="240" w:lineRule="auto"/>
+      </w:pPr>
+      <w:r>
+        <w:separator/>
+      </w:r>
+    </w:p>
+  </w:endnote>
+  <w:endnote w:type="continuationSeparator" w:id="0">
+    <w:p>
+      <w:pPr>
+        <w:spacing w:after="0" w:line="240" w:lineRule="auto"/>
+      </w:pPr>
+      <w:r>
+        <w:continuationSeparator/>
+      </w:r>
+    </w:p>
+  </w:endnote>
+</w:endnotes>
+</file>
+
+<file path=word/footnotes.xml><?xml version="1.0" encoding="utf-8"?>
+<w:footnotes xmlns:wpc="http://schemas.microsoft.com/office/word/2010/wordprocessingCanvas" xmlns:cx="http://schemas.microsoft.com/office/drawing/2014/chartex" xmlns:cx1="http://schemas.microsoft.com/office/drawing/2015/9/8/chartex" xmlns:cx2="http://schemas.microsoft.com/office/drawing/2015/10/21/chartex" xmlns:cx3="http://schemas.microsoft.com/office/drawing/2016/5/9/chartex" xmlns:cx4="http://schemas.microsoft.com/office/drawing/2016/5/10/chartex" xmlns:cx5="http://schemas.microsoft.com/office/drawing/2016/5/11/chartex" xmlns:cx6="http://schemas.microsoft.com/office/drawing/2016/5/12/chartex" xmlns:cx7="http://schemas.microsoft.com/office/drawing/2016/5/13/chartex" xmlns:cx8="http://schemas.microsoft.com/office/drawing/2016/5/14/chartex" xmlns:mc="http://schemas.openxmlformats.org/markup-compatibility/2006" xmlns:aink="http://schemas.microsoft.com/office/drawing/2016/ink" xmlns:am3d="http://schemas.microsoft.com/office/drawing/2017/model3d" xmlns:o="urn:schemas-microsoft-com:office:office" xmlns:r="http://schemas.openxmlformats.org/officeDocument/2006/relationships" xmlns:m="http://schemas.openxmlformats.org/officeDocument/2006/math" xmlns:v="urn:schemas-microsoft-com:vml" xmlns:wp14="http://schemas.microsoft.com/office/word/2010/wordprocessingDrawing" xmlns:wp="http://schemas.openxmlformats.org/drawingml/2006/wordprocessingDrawing" xmlns:w10="urn:schemas-microsoft-com:office:word" xmlns:w="http://schemas.openxmlformats.org/wordprocessingml/2006/main" xmlns:w14="http://schemas.microsoft.com/office/word/2010/wordml" xmlns:w15="http://schemas.microsoft.com/office/word/2012/wordml" xmlns:w16cex="http://schemas.microsoft.com/office/word/2018/wordml/cex" xmlns:w16cid="http://schemas.microsoft.com/office/word/2016/wordml/cid" xmlns:w16="http://schemas.microsoft.com/office/word/2018/wordml" xmlns:w16se="http://schemas.microsoft.com/office/word/2015/wordml/symex" xmlns:wpg="http://schemas.microsoft.com/office/word/2010/wordprocessingGroup" xmlns:wpi="http://schemas.microsoft.com/office/word/2010/wordprocessingInk" xmlns:wne="http://schemas.microsoft.com/office/word/2006/wordml" xmlns:wps="http://schemas.microsoft.com/office/word/2010/wordprocessingShape" mc:Ignorable="w14 w15 w16se w16cid w16 w16cex wp14">
+  <w:footnote w:type="separator" w:id="-1">
+    <w:p>
+      <w:pPr>
+        <w:spacing w:after="0" w:line="240" w:lineRule="auto"/>
+      </w:pPr>
+      <w:r>
+        <w:separator/>
+      </w:r>
+    </w:p>
+  </w:footnote>
+  <w:footnote w:type="continuationSeparator" w:id="0">
+    <w:p>
+      <w:pPr>
+        <w:spacing w:after="0" w:line="240" w:lineRule="auto"/>
+      </w:pPr>
+      <w:r>
+        <w:continuationSeparator/>
+      </w:r>
+    </w:p>
+  </w:footnote>
+</w:footnotes>
+</file>
+
 <file path=word/numbering.xml><?xml version="1.0" encoding="utf-8"?>
 <w:numbering xmlns:wpc="http://schemas.microsoft.com/office/word/2010/wordprocessingCanvas" xmlns:cx="http://schemas.microsoft.com/office/drawing/2014/chartex" xmlns:cx1="http://schemas.microsoft.com/office/drawing/2015/9/8/chartex" xmlns:cx2="http://schemas.microsoft.com/office/drawing/2015/10/21/chartex" xmlns:cx3="http://schemas.microsoft.com/office/drawing/2016/5/9/chartex" xmlns:cx4="http://schemas.microsoft.com/office/drawing/2016/5/10/chartex" xmlns:cx5="http://schemas.microsoft.com/office/drawing/2016/5/11/chartex" xmlns:cx6="http://schemas.microsoft.com/office/drawing/2016/5/12/chartex" xmlns:cx7="http://schemas.microsoft.com/office/drawing/2016/5/13/chartex" xmlns:cx8="http://schemas.microsoft.com/office/drawing/2016/5/14/chartex" xmlns:mc="http://schemas.openxmlformats.org/markup-compatibility/2006" xmlns:aink="http://schemas.microsoft.com/office/drawing/2016/ink" xmlns:am3d="http://schemas.microsoft.com/office/drawing/2017/model3d" xmlns:o="urn:schemas-microsoft-com:office:office" xmlns:r="http://schemas.openxmlformats.org/officeDocument/2006/relationships" xmlns:m="http://schemas.openxmlformats.org/officeDocument/2006/math" xmlns:v="urn:schemas-microsoft-com:vml" xmlns:wp14="http://schemas.microsoft.com/office/word/2010/wordprocessingDrawing" xmlns:wp="http://schemas.openxmlformats.org/drawingml/2006/wordprocessingDrawing" xmlns:w10="urn:schemas-microsoft-com:office:word" xmlns:w="http://schemas.openxmlformats.org/wordprocessingml/2006/main" xmlns:w14="http://schemas.microsoft.com/office/word/2010/wordml" xmlns:w15="http://schemas.microsoft.com/office/word/2012/wordml" xmlns:w16cex="http://schemas.microsoft.com/office/word/2018/wordml/cex" xmlns:w16cid="http://schemas.microsoft.com/office/word/2016/wordml/cid" xmlns:w16="http://schemas.microsoft.com/office/word/2018/wordml" xmlns:w16se="http://schemas.microsoft.com/office/word/2015/wordml/symex" xmlns:wpg="http://schemas.microsoft.com/office/word/2010/wordprocessingGroup" xmlns:wpi="http://schemas.microsoft.com/office/word/2010/wordprocessingInk" xmlns:wne="http://schemas.microsoft.com/office/word/2006/wordml" xmlns:wps="http://schemas.microsoft.com/office/word/2010/wordprocessingShape" mc:Ignorable="w14 w15 w16se w16cid w16 w16cex wp14">
   <w:abstractNum w:abstractNumId="0" w15:restartNumberingAfterBreak="0">
@@ -703,6 +834,119 @@
     </w:lvl>
   </w:abstractNum>
   <w:abstractNum w:abstractNumId="1" w15:restartNumberingAfterBreak="0">
+    <w:nsid w:val="1EB41A44"/>
+    <w:multiLevelType w:val="multilevel"/>
+    <w:tmpl w:val="B130F578"/>
+    <w:lvl w:ilvl="0">
+      <w:start w:val="2"/>
+      <w:numFmt w:val="decimal"/>
+      <w:lvlText w:val="%1"/>
+      <w:lvlJc w:val="left"/>
+      <w:pPr>
+        <w:ind w:left="360" w:hanging="360"/>
+      </w:pPr>
+      <w:rPr>
+        <w:rFonts w:hint="default"/>
+      </w:rPr>
+    </w:lvl>
+    <w:lvl w:ilvl="1">
+      <w:start w:val="1"/>
+      <w:numFmt w:val="decimal"/>
+      <w:lvlText w:val="%1.%2"/>
+      <w:lvlJc w:val="left"/>
+      <w:pPr>
+        <w:ind w:left="1429" w:hanging="360"/>
+      </w:pPr>
+      <w:rPr>
+        <w:rFonts w:hint="default"/>
+      </w:rPr>
+    </w:lvl>
+    <w:lvl w:ilvl="2">
+      <w:start w:val="1"/>
+      <w:numFmt w:val="decimal"/>
+      <w:lvlText w:val="%1.%2.%3"/>
+      <w:lvlJc w:val="left"/>
+      <w:pPr>
+        <w:ind w:left="2858" w:hanging="720"/>
+      </w:pPr>
+      <w:rPr>
+        <w:rFonts w:hint="default"/>
+      </w:rPr>
+    </w:lvl>
+    <w:lvl w:ilvl="3">
+      <w:start w:val="1"/>
+      <w:numFmt w:val="decimal"/>
+      <w:lvlText w:val="%1.%2.%3.%4"/>
+      <w:lvlJc w:val="left"/>
+      <w:pPr>
+        <w:ind w:left="3927" w:hanging="720"/>
+      </w:pPr>
+      <w:rPr>
+        <w:rFonts w:hint="default"/>
+      </w:rPr>
+    </w:lvl>
+    <w:lvl w:ilvl="4">
+      <w:start w:val="1"/>
+      <w:numFmt w:val="decimal"/>
+      <w:lvlText w:val="%1.%2.%3.%4.%5"/>
+      <w:lvlJc w:val="left"/>
+      <w:pPr>
+        <w:ind w:left="5356" w:hanging="1080"/>
+      </w:pPr>
+      <w:rPr>
+        <w:rFonts w:hint="default"/>
+      </w:rPr>
+    </w:lvl>
+    <w:lvl w:ilvl="5">
+      <w:start w:val="1"/>
+      <w:numFmt w:val="decimal"/>
+      <w:lvlText w:val="%1.%2.%3.%4.%5.%6"/>
+      <w:lvlJc w:val="left"/>
+      <w:pPr>
+        <w:ind w:left="6425" w:hanging="1080"/>
+      </w:pPr>
+      <w:rPr>
+        <w:rFonts w:hint="default"/>
+      </w:rPr>
+    </w:lvl>
+    <w:lvl w:ilvl="6">
+      <w:start w:val="1"/>
+      <w:numFmt w:val="decimal"/>
+      <w:lvlText w:val="%1.%2.%3.%4.%5.%6.%7"/>
+      <w:lvlJc w:val="left"/>
+      <w:pPr>
+        <w:ind w:left="7854" w:hanging="1440"/>
+      </w:pPr>
+      <w:rPr>
+        <w:rFonts w:hint="default"/>
+      </w:rPr>
+    </w:lvl>
+    <w:lvl w:ilvl="7">
+      <w:start w:val="1"/>
+      <w:numFmt w:val="decimal"/>
+      <w:lvlText w:val="%1.%2.%3.%4.%5.%6.%7.%8"/>
+      <w:lvlJc w:val="left"/>
+      <w:pPr>
+        <w:ind w:left="8923" w:hanging="1440"/>
+      </w:pPr>
+      <w:rPr>
+        <w:rFonts w:hint="default"/>
+      </w:rPr>
+    </w:lvl>
+    <w:lvl w:ilvl="8">
+      <w:start w:val="1"/>
+      <w:numFmt w:val="decimal"/>
+      <w:lvlText w:val="%1.%2.%3.%4.%5.%6.%7.%8.%9"/>
+      <w:lvlJc w:val="left"/>
+      <w:pPr>
+        <w:ind w:left="9992" w:hanging="1440"/>
+      </w:pPr>
+      <w:rPr>
+        <w:rFonts w:hint="default"/>
+      </w:rPr>
+    </w:lvl>
+  </w:abstractNum>
+  <w:abstractNum w:abstractNumId="2" w15:restartNumberingAfterBreak="0">
     <w:nsid w:val="21671B7A"/>
     <w:multiLevelType w:val="hybridMultilevel"/>
     <w:tmpl w:val="BBCC0AE6"/>
@@ -791,7 +1035,7 @@
       </w:pPr>
     </w:lvl>
   </w:abstractNum>
-  <w:abstractNum w:abstractNumId="2" w15:restartNumberingAfterBreak="0">
+  <w:abstractNum w:abstractNumId="3" w15:restartNumberingAfterBreak="0">
     <w:nsid w:val="3C6949C7"/>
     <w:multiLevelType w:val="hybridMultilevel"/>
     <w:tmpl w:val="41387BE2"/>
@@ -880,7 +1124,7 @@
       </w:pPr>
     </w:lvl>
   </w:abstractNum>
-  <w:abstractNum w:abstractNumId="3" w15:restartNumberingAfterBreak="0">
+  <w:abstractNum w:abstractNumId="4" w15:restartNumberingAfterBreak="0">
     <w:nsid w:val="518B0F80"/>
     <w:multiLevelType w:val="hybridMultilevel"/>
     <w:tmpl w:val="948098C8"/>
@@ -969,7 +1213,7 @@
       </w:pPr>
     </w:lvl>
   </w:abstractNum>
-  <w:abstractNum w:abstractNumId="4" w15:restartNumberingAfterBreak="0">
+  <w:abstractNum w:abstractNumId="5" w15:restartNumberingAfterBreak="0">
     <w:nsid w:val="61A678AE"/>
     <w:multiLevelType w:val="hybridMultilevel"/>
     <w:tmpl w:val="43766464"/>
@@ -1059,19 +1303,22 @@
     </w:lvl>
   </w:abstractNum>
   <w:num w:numId="1">
-    <w:abstractNumId w:val="2"/>
+    <w:abstractNumId w:val="3"/>
   </w:num>
   <w:num w:numId="2">
-    <w:abstractNumId w:val="4"/>
+    <w:abstractNumId w:val="5"/>
   </w:num>
   <w:num w:numId="3">
     <w:abstractNumId w:val="0"/>
   </w:num>
   <w:num w:numId="4">
-    <w:abstractNumId w:val="1"/>
+    <w:abstractNumId w:val="2"/>
   </w:num>
   <w:num w:numId="5">
-    <w:abstractNumId w:val="3"/>
+    <w:abstractNumId w:val="4"/>
+  </w:num>
+  <w:num w:numId="6">
+    <w:abstractNumId w:val="1"/>
   </w:num>
 </w:numbering>
 </file>
@@ -1513,6 +1760,50 @@
       <w:contextualSpacing/>
     </w:pPr>
   </w:style>
+  <w:style w:type="paragraph" w:styleId="Header">
+    <w:name w:val="header"/>
+    <w:basedOn w:val="Normal"/>
+    <w:link w:val="HeaderChar"/>
+    <w:uiPriority w:val="99"/>
+    <w:unhideWhenUsed/>
+    <w:rsid w:val="00D539F4"/>
+    <w:pPr>
+      <w:tabs>
+        <w:tab w:val="center" w:pos="4513"/>
+        <w:tab w:val="right" w:pos="9026"/>
+      </w:tabs>
+      <w:spacing w:after="0" w:line="240" w:lineRule="auto"/>
+    </w:pPr>
+  </w:style>
+  <w:style w:type="character" w:customStyle="1" w:styleId="HeaderChar">
+    <w:name w:val="Header Char"/>
+    <w:basedOn w:val="DefaultParagraphFont"/>
+    <w:link w:val="Header"/>
+    <w:uiPriority w:val="99"/>
+    <w:rsid w:val="00D539F4"/>
+  </w:style>
+  <w:style w:type="paragraph" w:styleId="Footer">
+    <w:name w:val="footer"/>
+    <w:basedOn w:val="Normal"/>
+    <w:link w:val="FooterChar"/>
+    <w:uiPriority w:val="99"/>
+    <w:unhideWhenUsed/>
+    <w:rsid w:val="00D539F4"/>
+    <w:pPr>
+      <w:tabs>
+        <w:tab w:val="center" w:pos="4513"/>
+        <w:tab w:val="right" w:pos="9026"/>
+      </w:tabs>
+      <w:spacing w:after="0" w:line="240" w:lineRule="auto"/>
+    </w:pPr>
+  </w:style>
+  <w:style w:type="character" w:customStyle="1" w:styleId="FooterChar">
+    <w:name w:val="Footer Char"/>
+    <w:basedOn w:val="DefaultParagraphFont"/>
+    <w:link w:val="Footer"/>
+    <w:uiPriority w:val="99"/>
+    <w:rsid w:val="00D539F4"/>
+  </w:style>
 </w:styles>
 </file>
 

</xml_diff>